<commit_message>
Orga Dokument 7 überarbeitet. Paper weiter geschrieben. Gliederung angepasst.
</commit_message>
<xml_diff>
--- a/Assets/Documents/07_Orga_14_01_2020.docx
+++ b/Assets/Documents/07_Orga_14_01_2020.docx
@@ -4,39 +4,7 @@
   <w:body>
     <w:p>
       <w:r>
-        <w:t xml:space="preserve">Als gruppe bei </w:t>
-      </w:r>
-      <w:proofErr w:type="spellStart"/>
-      <w:r>
-        <w:t>david</w:t>
-      </w:r>
-      <w:proofErr w:type="spellEnd"/>
-      <w:r>
-        <w:t xml:space="preserve"> </w:t>
-      </w:r>
-      <w:proofErr w:type="spellStart"/>
-      <w:r>
-        <w:t>plecher</w:t>
-      </w:r>
-      <w:proofErr w:type="spellEnd"/>
-      <w:r>
-        <w:t xml:space="preserve"> für </w:t>
-      </w:r>
-      <w:proofErr w:type="spellStart"/>
-      <w:r>
-        <w:t>demo</w:t>
-      </w:r>
-      <w:proofErr w:type="spellEnd"/>
-      <w:r>
-        <w:t xml:space="preserve"> </w:t>
-      </w:r>
-      <w:proofErr w:type="spellStart"/>
-      <w:r>
-        <w:t>day</w:t>
-      </w:r>
-      <w:proofErr w:type="spellEnd"/>
-      <w:r>
-        <w:t xml:space="preserve"> anmelden am 04.02.</w:t>
+        <w:t>Als gruppe bei david plecher für demo day anmelden am 04.02.</w:t>
       </w:r>
     </w:p>
     <w:p>
@@ -45,7 +13,6 @@
           <w:lang w:val="en-US"/>
         </w:rPr>
       </w:pPr>
-      <w:proofErr w:type="spellStart"/>
       <w:r>
         <w:rPr>
           <w:lang w:val="en-US"/>
@@ -56,78 +23,19 @@
         <w:rPr>
           <w:lang w:val="en-US"/>
         </w:rPr>
-        <w:t>werpoint</w:t>
-      </w:r>
-      <w:proofErr w:type="spellEnd"/>
+        <w:t>werpoint folie für one minute madness</w:t>
+      </w:r>
       <w:r>
         <w:rPr>
           <w:lang w:val="en-US"/>
         </w:rPr>
         <w:t xml:space="preserve"> </w:t>
       </w:r>
-      <w:proofErr w:type="spellStart"/>
-      <w:r>
-        <w:rPr>
-          <w:lang w:val="en-US"/>
-        </w:rPr>
-        <w:t>folie</w:t>
-      </w:r>
-      <w:proofErr w:type="spellEnd"/>
-      <w:r>
-        <w:rPr>
-          <w:lang w:val="en-US"/>
-        </w:rPr>
-        <w:t xml:space="preserve"> </w:t>
-      </w:r>
-      <w:proofErr w:type="spellStart"/>
-      <w:r>
-        <w:rPr>
-          <w:lang w:val="en-US"/>
-        </w:rPr>
-        <w:t>für</w:t>
-      </w:r>
-      <w:proofErr w:type="spellEnd"/>
-      <w:r>
-        <w:rPr>
-          <w:lang w:val="en-US"/>
-        </w:rPr>
-        <w:t xml:space="preserve"> one minute madness</w:t>
-      </w:r>
-      <w:r>
-        <w:rPr>
-          <w:lang w:val="en-US"/>
-        </w:rPr>
-        <w:t xml:space="preserve"> </w:t>
-      </w:r>
-    </w:p>
-    <w:p>
-      <w:pPr>
-        <w:rPr>
-          <w:lang w:val="en-US"/>
-        </w:rPr>
-      </w:pPr>
-      <w:proofErr w:type="spellStart"/>
-      <w:r>
-        <w:rPr>
-          <w:lang w:val="en-US"/>
-        </w:rPr>
-        <w:t>Plakat</w:t>
-      </w:r>
-      <w:proofErr w:type="spellEnd"/>
-      <w:r>
-        <w:rPr>
-          <w:lang w:val="en-US"/>
-        </w:rPr>
-        <w:t xml:space="preserve"> </w:t>
-      </w:r>
-      <w:proofErr w:type="spellStart"/>
-      <w:r>
-        <w:rPr>
-          <w:lang w:val="en-US"/>
-        </w:rPr>
-        <w:t>erstellen</w:t>
-      </w:r>
-      <w:proofErr w:type="spellEnd"/>
+    </w:p>
+    <w:p>
+      <w:r>
+        <w:t>Plakat erstellen</w:t>
+      </w:r>
     </w:p>
     <w:p>
       <w:r>
@@ -149,15 +57,7 @@
     </w:p>
     <w:p>
       <w:r>
-        <w:t xml:space="preserve">14:30Uhr </w:t>
-      </w:r>
-      <w:proofErr w:type="spellStart"/>
-      <w:r>
-        <w:t>Studientinteressierte</w:t>
-      </w:r>
-      <w:proofErr w:type="spellEnd"/>
-      <w:r>
-        <w:t xml:space="preserve"> aus neuem Semester </w:t>
+        <w:t xml:space="preserve">14:30Uhr Studientinteressierte aus neuem Semester </w:t>
       </w:r>
     </w:p>
     <w:p/>
@@ -189,64 +89,55 @@
       <w:r>
         <w:t xml:space="preserve">Dunkelgrün. Hellgrün. Gelb. Orange. Rot </w:t>
       </w:r>
-      <w:proofErr w:type="spellStart"/>
-      <w:r>
-        <w:t>bzw</w:t>
-      </w:r>
-      <w:proofErr w:type="spellEnd"/>
-      <w:r>
-        <w:t xml:space="preserve"> Graustufen wie im Paper </w:t>
+      <w:r>
+        <w:t xml:space="preserve">bzw Graustufen wie im Paper </w:t>
       </w:r>
     </w:p>
     <w:p/>
     <w:p>
       <w:r>
-        <w:t>Wirkung von Parametersets (</w:t>
-      </w:r>
-      <w:proofErr w:type="spellStart"/>
-      <w:r>
-        <w:t>Bauenr</w:t>
-      </w:r>
-      <w:proofErr w:type="spellEnd"/>
-      <w:r>
-        <w:t xml:space="preserve"> Felder Wetter Schwankungsbreite)</w:t>
-      </w:r>
-    </w:p>
-    <w:p>
-      <w:r>
-        <w:t xml:space="preserve">Marc </w:t>
-      </w:r>
-      <w:proofErr w:type="spellStart"/>
-      <w:r>
-        <w:t>Elsberg</w:t>
-      </w:r>
-      <w:proofErr w:type="spellEnd"/>
-    </w:p>
-    <w:p>
-      <w:r>
-        <w:t xml:space="preserve">Klassische </w:t>
-      </w:r>
-      <w:proofErr w:type="spellStart"/>
-      <w:r>
-        <w:t>wirtschaftstheorie</w:t>
-      </w:r>
-      <w:proofErr w:type="spellEnd"/>
-      <w:r>
-        <w:t xml:space="preserve"> und neue</w:t>
-      </w:r>
-    </w:p>
-    <w:p>
-      <w:r>
-        <w:t xml:space="preserve">Für welche </w:t>
-      </w:r>
-      <w:proofErr w:type="spellStart"/>
-      <w:r>
-        <w:t>parametersets</w:t>
-      </w:r>
-      <w:proofErr w:type="spellEnd"/>
-      <w:r>
-        <w:t xml:space="preserve"> funktioniert das besonders gut</w:t>
-      </w:r>
+        <w:t>Wirkung von Parametersets (Bauenr Felder Wetter Schwankungsbreite)</w:t>
+      </w:r>
+    </w:p>
+    <w:p>
+      <w:r>
+        <w:t>Marc Elsberg</w:t>
+      </w:r>
+    </w:p>
+    <w:p>
+      <w:r>
+        <w:t>Klassische wirtschaftstheorie und neue</w:t>
+      </w:r>
+    </w:p>
+    <w:p>
+      <w:r>
+        <w:t>Für welche parametersets funktioniert das besonders gut</w:t>
+      </w:r>
+    </w:p>
+    <w:p>
+      <w:r>
+        <w:t xml:space="preserve">Sechs Parameter sets: </w:t>
+      </w:r>
+    </w:p>
+    <w:p>
+      <w:r>
+        <w:tab/>
+        <w:t>Zwei sehr gut</w:t>
+      </w:r>
+    </w:p>
+    <w:p>
+      <w:r>
+        <w:tab/>
+        <w:t>Zwei indifferent</w:t>
+      </w:r>
+    </w:p>
+    <w:p>
+      <w:r>
+        <w:tab/>
+        <w:t>Zwei mit denen man Marc Elsberg widerlegen kann</w:t>
+      </w:r>
+      <w:bookmarkStart w:id="0" w:name="_GoBack"/>
+      <w:bookmarkEnd w:id="0"/>
     </w:p>
     <w:p>
       <w:r>
@@ -327,8 +218,6 @@
       <w:r>
         <w:t xml:space="preserve"> </w:t>
       </w:r>
-      <w:bookmarkStart w:id="0" w:name="_GoBack"/>
-      <w:bookmarkEnd w:id="0"/>
     </w:p>
     <w:sectPr>
       <w:pgSz w:w="11906" w:h="16838"/>
@@ -463,6 +352,7 @@
     <w:lsdException w:name="HTML Sample" w:semiHidden="1" w:unhideWhenUsed="1"/>
     <w:lsdException w:name="HTML Typewriter" w:semiHidden="1" w:unhideWhenUsed="1"/>
     <w:lsdException w:name="HTML Variable" w:semiHidden="1" w:unhideWhenUsed="1"/>
+    <w:lsdException w:name="Normal Table" w:semiHidden="1" w:unhideWhenUsed="1"/>
     <w:lsdException w:name="annotation subject" w:semiHidden="1" w:unhideWhenUsed="1"/>
     <w:lsdException w:name="No List" w:semiHidden="1" w:unhideWhenUsed="1"/>
     <w:lsdException w:name="Outline List 1" w:semiHidden="1" w:unhideWhenUsed="1"/>
@@ -509,8 +399,10 @@
     <w:lsdException w:name="Table Subtle 2" w:semiHidden="1" w:unhideWhenUsed="1"/>
     <w:lsdException w:name="Table Web 1" w:semiHidden="1" w:unhideWhenUsed="1"/>
     <w:lsdException w:name="Table Web 2" w:semiHidden="1" w:unhideWhenUsed="1"/>
+    <w:lsdException w:name="Table Web 3" w:semiHidden="1" w:unhideWhenUsed="1"/>
     <w:lsdException w:name="Balloon Text" w:semiHidden="1" w:unhideWhenUsed="1"/>
     <w:lsdException w:name="Table Grid" w:uiPriority="39"/>
+    <w:lsdException w:name="Table Theme" w:semiHidden="1" w:unhideWhenUsed="1"/>
     <w:lsdException w:name="Placeholder Text" w:semiHidden="1"/>
     <w:lsdException w:name="No Spacing" w:uiPriority="1" w:qFormat="1"/>
     <w:lsdException w:name="Light Shading" w:uiPriority="60"/>
@@ -1066,7 +958,7 @@
 </file>
 
 <file path=customXml/itemProps1.xml><?xml version="1.0" encoding="utf-8"?>
-<ds:datastoreItem xmlns:ds="http://schemas.openxmlformats.org/officeDocument/2006/customXml" ds:itemID="{7E87D64B-04C9-448E-9771-97AE7C4F5B94}">
+<ds:datastoreItem xmlns:ds="http://schemas.openxmlformats.org/officeDocument/2006/customXml" ds:itemID="{2177C3B9-0CCC-43BB-B6B0-00015EB99845}">
   <ds:schemaRefs>
     <ds:schemaRef ds:uri="http://schemas.openxmlformats.org/officeDocument/2006/bibliography"/>
   </ds:schemaRefs>

</xml_diff>